<commit_message>
Worked on refactoring documentation
completed sections for Jesse and Taylor
</commit_message>
<xml_diff>
--- a/docs/TeamC-Milestone3-Refactorings.docx
+++ b/docs/TeamC-Milestone3-Refactorings.docx
@@ -8,7 +8,7 @@
         <w:rPr>
           <w:b/>
           <w:i/>
-          <w:sz w:val="160"/>
+          <w:sz w:val="96"/>
           <w:u w:val="single"/>
         </w:rPr>
       </w:pPr>
@@ -16,7 +16,7 @@
         <w:rPr>
           <w:b/>
           <w:i/>
-          <w:sz w:val="144"/>
+          <w:sz w:val="72"/>
           <w:u w:val="single"/>
         </w:rPr>
         <w:t>Arimaa-2.0</w:t>
@@ -27,68 +27,7 @@
         <w:jc w:val="center"/>
         <w:rPr>
           <w:i/>
-          <w:sz w:val="56"/>
-        </w:rPr>
-      </w:pPr>
-      <w:r>
-        <w:rPr>
-          <w:i/>
-          <w:sz w:val="56"/>
-        </w:rPr>
-        <w:t>Trevor Burch</w:t>
-      </w:r>
-    </w:p>
-    <w:p>
-      <w:pPr>
-        <w:jc w:val="center"/>
-        <w:rPr>
-          <w:i/>
-          <w:sz w:val="56"/>
-        </w:rPr>
-      </w:pPr>
-      <w:r>
-        <w:rPr>
-          <w:i/>
-          <w:sz w:val="56"/>
-        </w:rPr>
-        <w:t>Tayler How</w:t>
-      </w:r>
-    </w:p>
-    <w:p>
-      <w:pPr>
-        <w:jc w:val="center"/>
-        <w:rPr>
-          <w:i/>
-          <w:sz w:val="56"/>
-        </w:rPr>
-      </w:pPr>
-      <w:r>
-        <w:rPr>
-          <w:i/>
-          <w:sz w:val="56"/>
-        </w:rPr>
-        <w:t>Jesse Shellabarger</w:t>
-      </w:r>
-    </w:p>
-    <w:p>
-      <w:pPr>
-        <w:jc w:val="center"/>
-        <w:rPr>
-          <w:sz w:val="56"/>
-        </w:rPr>
-      </w:pPr>
-      <w:r>
-        <w:rPr>
-          <w:sz w:val="56"/>
-        </w:rPr>
-        <w:t>Milestone 3</w:t>
-      </w:r>
-    </w:p>
-    <w:p>
-      <w:pPr>
-        <w:jc w:val="center"/>
-        <w:rPr>
-          <w:sz w:val="56"/>
+          <w:sz w:val="48"/>
         </w:rPr>
         <w:sectPr>
           <w:pgSz w:w="12240" w:h="15840"/>
@@ -100,22 +39,71 @@
       </w:pPr>
       <w:r>
         <w:rPr>
-          <w:sz w:val="56"/>
+          <w:i/>
+          <w:sz w:val="48"/>
+        </w:rPr>
+        <w:t>Trevor Burch</w:t>
+      </w:r>
+      <w:r>
+        <w:rPr>
+          <w:i/>
+          <w:sz w:val="48"/>
+        </w:rPr>
+        <w:br/>
+      </w:r>
+      <w:r>
+        <w:rPr>
+          <w:i/>
+          <w:sz w:val="48"/>
+        </w:rPr>
+        <w:t>Tayler How</w:t>
+      </w:r>
+      <w:r>
+        <w:rPr>
+          <w:i/>
+          <w:sz w:val="48"/>
+        </w:rPr>
+        <w:br/>
+      </w:r>
+      <w:r>
+        <w:rPr>
+          <w:i/>
+          <w:sz w:val="48"/>
+        </w:rPr>
+        <w:t>Jesse Shellabarger</w:t>
+      </w:r>
+      <w:r>
+        <w:rPr>
+          <w:i/>
+          <w:sz w:val="48"/>
+        </w:rPr>
+        <w:br/>
+      </w:r>
+      <w:r>
+        <w:rPr>
+          <w:sz w:val="48"/>
+        </w:rPr>
+        <w:t>Milestone 3</w:t>
+      </w:r>
+      <w:r>
+        <w:rPr>
+          <w:i/>
+          <w:sz w:val="48"/>
+        </w:rPr>
+        <w:br/>
+      </w:r>
+      <w:r>
+        <w:rPr>
+          <w:sz w:val="48"/>
         </w:rPr>
         <w:t>January 20, 2016</w:t>
       </w:r>
     </w:p>
     <w:p>
       <w:pPr>
-        <w:jc w:val="both"/>
-        <w:rPr>
-          <w:u w:val="single"/>
-        </w:rPr>
-      </w:pPr>
-      <w:r>
-        <w:rPr>
-          <w:u w:val="single"/>
-        </w:rPr>
+        <w:pStyle w:val="Heading1"/>
+      </w:pPr>
+      <w:r>
         <w:lastRenderedPageBreak/>
         <w:t xml:space="preserve">Jesse </w:t>
       </w:r>
@@ -134,12 +122,187 @@
       </w:pPr>
       <w:r>
         <w:rPr>
+          <w:rStyle w:val="Heading2Char"/>
+        </w:rPr>
+        <w:t>renderInitialBoard Long Method</w:t>
+      </w:r>
+      <w:r>
+        <w:rPr>
           <w:b/>
         </w:rPr>
-        <w:t>renderInitialBoard Long Method -</w:t>
+        <w:t xml:space="preserve"> </w:t>
+      </w:r>
+      <w:r>
+        <w:rPr>
+          <w:b/>
+        </w:rPr>
+        <w:t>–</w:t>
+      </w:r>
+      <w:r>
+        <w:t xml:space="preserve"> The GUI class’s renderInitialBoard() method, which begins on line 120, was originally excessively long. It contained a large of duplicated code within the cases of the switch statement. This duplicated code was extracted into a new method so that it can be changed in only one place and effect everything it needs to. The code has also become much more readable.</w:t>
+      </w:r>
+    </w:p>
+    <w:p>
+      <w:pPr>
+        <w:pStyle w:val="ListParagraph"/>
+        <w:numPr>
+          <w:ilvl w:val="0"/>
+          <w:numId w:val="8"/>
+        </w:numPr>
+        <w:jc w:val="both"/>
+        <w:rPr>
+          <w:u w:val="single"/>
+        </w:rPr>
+      </w:pPr>
+      <w:r>
+        <w:rPr>
+          <w:rStyle w:val="Heading2Char"/>
+        </w:rPr>
+        <w:t>mousePressed Long Method</w:t>
+      </w:r>
+      <w:r>
+        <w:rPr>
+          <w:b/>
+        </w:rPr>
+        <w:t xml:space="preserve"> –</w:t>
+      </w:r>
+      <w:r>
+        <w:t xml:space="preserve"> The GUI class’s mousePressed method, which begins on line 734, was very complex and long. While it was complex by necessity, to handle the movement of pieces on the game board, it has been simplified some to increase readability. Chunks of code with high cohesion were extracted into their own methods.</w:t>
+      </w:r>
+    </w:p>
+    <w:p>
+      <w:pPr>
+        <w:pStyle w:val="ListParagraph"/>
+        <w:numPr>
+          <w:ilvl w:val="0"/>
+          <w:numId w:val="8"/>
+        </w:numPr>
+        <w:jc w:val="both"/>
+        <w:rPr>
+          <w:u w:val="single"/>
+        </w:rPr>
+      </w:pPr>
+      <w:r>
+        <w:rPr>
+          <w:rStyle w:val="Heading2Char"/>
+        </w:rPr>
+        <w:t>GUI repeated file locations extracted to variable</w:t>
+      </w:r>
+      <w:r>
+        <w:rPr>
+          <w:b/>
+        </w:rPr>
+        <w:t xml:space="preserve"> –</w:t>
+      </w:r>
+      <w:r>
+        <w:t xml:space="preserve"> Our GUI class had strings to file locations scattered across it. These file locations were extracted to final instance variables so that if these locations were to change, they can be changed in only one location. These variables are declared on lines 42-57.</w:t>
+      </w:r>
+    </w:p>
+    <w:p>
+      <w:pPr>
+        <w:pStyle w:val="ListParagraph"/>
+        <w:numPr>
+          <w:ilvl w:val="0"/>
+          <w:numId w:val="8"/>
+        </w:numPr>
+        <w:jc w:val="both"/>
+        <w:rPr>
+          <w:u w:val="single"/>
+        </w:rPr>
+      </w:pPr>
+      <w:r>
+        <w:rPr>
+          <w:rStyle w:val="Heading2Char"/>
+        </w:rPr>
+        <w:t>ImagePanel Class</w:t>
+      </w:r>
+      <w:r>
+        <w:t xml:space="preserve"> – Our ImagePanel class was originally an inline class within GUI. Due to the little cohesion it has with GUI, we extracted it out into its own class. This increased the cohesion of the GUI class, while only affecting coupling in a minor way.</w:t>
+      </w:r>
+    </w:p>
+    <w:p>
+      <w:pPr>
+        <w:pStyle w:val="Heading1"/>
+      </w:pPr>
+      <w:r>
+        <w:t>Taylor</w:t>
+      </w:r>
+    </w:p>
+    <w:p>
+      <w:pPr>
+        <w:pStyle w:val="ListParagraph"/>
+        <w:numPr>
+          <w:ilvl w:val="0"/>
+          <w:numId w:val="9"/>
+        </w:numPr>
+        <w:jc w:val="both"/>
+        <w:rPr>
+          <w:u w:val="single"/>
+        </w:rPr>
+      </w:pPr>
+      <w:r>
+        <w:rPr>
+          <w:rStyle w:val="Heading2Char"/>
+        </w:rPr>
+        <w:t>Button Creation Duplicate Code</w:t>
+      </w:r>
+      <w:r>
+        <w:rPr>
+          <w:b/>
+        </w:rPr>
+        <w:t xml:space="preserve"> </w:t>
+      </w:r>
+      <w:r>
+        <w:t xml:space="preserve">– Originally, creating each button and label for our user interface required about 5 lines of code. These same five lines were duplicated all over the GUI class, cluttering the functionality. Extracting the creation of buttons and labels to new methods cleaned up the class considerably and made the code clearer. </w:t>
+      </w:r>
+      <w:r>
+        <w:t xml:space="preserve">We also considered making a parameter object to reduce the amount of parameters these methods take. However, it was decided that this was not worth-while because we would only get all of the fields in this object immediately after calling the method. </w:t>
+      </w:r>
+      <w:r>
+        <w:t>The createButton method can be found on line 409</w:t>
+      </w:r>
+      <w:r>
+        <w:t xml:space="preserve"> of the GUI class</w:t>
       </w:r>
       <w:bookmarkStart w:id="0" w:name="_GoBack"/>
       <w:bookmarkEnd w:id="0"/>
+      <w:r>
+        <w:t xml:space="preserve"> and the createLabel method can be found on line 397. Uses of these new methods are scattered across the GUI class.</w:t>
+      </w:r>
+      <w:r>
+        <w:t xml:space="preserve"> </w:t>
+      </w:r>
+    </w:p>
+    <w:p>
+      <w:pPr>
+        <w:pStyle w:val="ListParagraph"/>
+        <w:numPr>
+          <w:ilvl w:val="0"/>
+          <w:numId w:val="9"/>
+        </w:numPr>
+        <w:jc w:val="both"/>
+        <w:rPr>
+          <w:u w:val="single"/>
+        </w:rPr>
+      </w:pPr>
+      <w:r>
+        <w:rPr>
+          <w:rStyle w:val="Heading2Char"/>
+        </w:rPr>
+        <w:t xml:space="preserve">Load game and New Game duplicate Code </w:t>
+      </w:r>
+      <w:r>
+        <w:t xml:space="preserve">– Our code for loading a saved game and creating a new game was very nearly identical. </w:t>
+      </w:r>
+      <w:r>
+        <w:t>We simplified this by extracting these to a new method, which is called from both locations. This greatly increased the modifiability of our code and made it easier to read.</w:t>
+      </w:r>
+      <w:r>
+        <w:t xml:space="preserve"> </w:t>
+      </w:r>
+      <w:r>
+        <w:t xml:space="preserve">This new method can be found on line </w:t>
+      </w:r>
     </w:p>
     <w:sectPr>
       <w:pgSz w:w="12240" w:h="15840"/>
@@ -154,6 +317,92 @@
 <file path=word/numbering.xml><?xml version="1.0" encoding="utf-8"?>
 <w:numbering xmlns:wpc="http://schemas.microsoft.com/office/word/2010/wordprocessingCanvas" xmlns:mc="http://schemas.openxmlformats.org/markup-compatibility/2006" xmlns:o="urn:schemas-microsoft-com:office:office" xmlns:r="http://schemas.openxmlformats.org/officeDocument/2006/relationships" xmlns:m="http://schemas.openxmlformats.org/officeDocument/2006/math" xmlns:v="urn:schemas-microsoft-com:vml" xmlns:wp14="http://schemas.microsoft.com/office/word/2010/wordprocessingDrawing" xmlns:wp="http://schemas.openxmlformats.org/drawingml/2006/wordprocessingDrawing" xmlns:w10="urn:schemas-microsoft-com:office:word" xmlns:w="http://schemas.openxmlformats.org/wordprocessingml/2006/main" xmlns:w14="http://schemas.microsoft.com/office/word/2010/wordml" xmlns:w15="http://schemas.microsoft.com/office/word/2012/wordml" xmlns:wpg="http://schemas.microsoft.com/office/word/2010/wordprocessingGroup" xmlns:wpi="http://schemas.microsoft.com/office/word/2010/wordprocessingInk" xmlns:wne="http://schemas.microsoft.com/office/word/2006/wordml" xmlns:wps="http://schemas.microsoft.com/office/word/2010/wordprocessingShape" mc:Ignorable="w14 w15 wp14">
   <w:abstractNum w:abstractNumId="0" w15:restartNumberingAfterBreak="0">
+    <w:nsid w:val="07127C13"/>
+    <w:multiLevelType w:val="hybridMultilevel"/>
+    <w:tmpl w:val="72E2B4A8"/>
+    <w:lvl w:ilvl="0" w:tplc="0409000F">
+      <w:start w:val="1"/>
+      <w:numFmt w:val="decimal"/>
+      <w:lvlText w:val="%1."/>
+      <w:lvlJc w:val="left"/>
+      <w:pPr>
+        <w:ind w:left="765" w:hanging="360"/>
+      </w:pPr>
+    </w:lvl>
+    <w:lvl w:ilvl="1" w:tplc="04090019" w:tentative="1">
+      <w:start w:val="1"/>
+      <w:numFmt w:val="lowerLetter"/>
+      <w:lvlText w:val="%2."/>
+      <w:lvlJc w:val="left"/>
+      <w:pPr>
+        <w:ind w:left="1485" w:hanging="360"/>
+      </w:pPr>
+    </w:lvl>
+    <w:lvl w:ilvl="2" w:tplc="0409001B" w:tentative="1">
+      <w:start w:val="1"/>
+      <w:numFmt w:val="lowerRoman"/>
+      <w:lvlText w:val="%3."/>
+      <w:lvlJc w:val="right"/>
+      <w:pPr>
+        <w:ind w:left="2205" w:hanging="180"/>
+      </w:pPr>
+    </w:lvl>
+    <w:lvl w:ilvl="3" w:tplc="0409000F" w:tentative="1">
+      <w:start w:val="1"/>
+      <w:numFmt w:val="decimal"/>
+      <w:lvlText w:val="%4."/>
+      <w:lvlJc w:val="left"/>
+      <w:pPr>
+        <w:ind w:left="2925" w:hanging="360"/>
+      </w:pPr>
+    </w:lvl>
+    <w:lvl w:ilvl="4" w:tplc="04090019" w:tentative="1">
+      <w:start w:val="1"/>
+      <w:numFmt w:val="lowerLetter"/>
+      <w:lvlText w:val="%5."/>
+      <w:lvlJc w:val="left"/>
+      <w:pPr>
+        <w:ind w:left="3645" w:hanging="360"/>
+      </w:pPr>
+    </w:lvl>
+    <w:lvl w:ilvl="5" w:tplc="0409001B" w:tentative="1">
+      <w:start w:val="1"/>
+      <w:numFmt w:val="lowerRoman"/>
+      <w:lvlText w:val="%6."/>
+      <w:lvlJc w:val="right"/>
+      <w:pPr>
+        <w:ind w:left="4365" w:hanging="180"/>
+      </w:pPr>
+    </w:lvl>
+    <w:lvl w:ilvl="6" w:tplc="0409000F" w:tentative="1">
+      <w:start w:val="1"/>
+      <w:numFmt w:val="decimal"/>
+      <w:lvlText w:val="%7."/>
+      <w:lvlJc w:val="left"/>
+      <w:pPr>
+        <w:ind w:left="5085" w:hanging="360"/>
+      </w:pPr>
+    </w:lvl>
+    <w:lvl w:ilvl="7" w:tplc="04090019" w:tentative="1">
+      <w:start w:val="1"/>
+      <w:numFmt w:val="lowerLetter"/>
+      <w:lvlText w:val="%8."/>
+      <w:lvlJc w:val="left"/>
+      <w:pPr>
+        <w:ind w:left="5805" w:hanging="360"/>
+      </w:pPr>
+    </w:lvl>
+    <w:lvl w:ilvl="8" w:tplc="0409001B" w:tentative="1">
+      <w:start w:val="1"/>
+      <w:numFmt w:val="lowerRoman"/>
+      <w:lvlText w:val="%9."/>
+      <w:lvlJc w:val="right"/>
+      <w:pPr>
+        <w:ind w:left="6525" w:hanging="180"/>
+      </w:pPr>
+    </w:lvl>
+  </w:abstractNum>
+  <w:abstractNum w:abstractNumId="1" w15:restartNumberingAfterBreak="0">
     <w:nsid w:val="0C8E46BF"/>
     <w:multiLevelType w:val="hybridMultilevel"/>
     <w:tmpl w:val="85E05256"/>
@@ -266,7 +515,7 @@
       </w:rPr>
     </w:lvl>
   </w:abstractNum>
-  <w:abstractNum w:abstractNumId="1" w15:restartNumberingAfterBreak="0">
+  <w:abstractNum w:abstractNumId="2" w15:restartNumberingAfterBreak="0">
     <w:nsid w:val="12A57C4F"/>
     <w:multiLevelType w:val="hybridMultilevel"/>
     <w:tmpl w:val="7B46B0AC"/>
@@ -379,7 +628,7 @@
       </w:rPr>
     </w:lvl>
   </w:abstractNum>
-  <w:abstractNum w:abstractNumId="2" w15:restartNumberingAfterBreak="0">
+  <w:abstractNum w:abstractNumId="3" w15:restartNumberingAfterBreak="0">
     <w:nsid w:val="1D5450E1"/>
     <w:multiLevelType w:val="hybridMultilevel"/>
     <w:tmpl w:val="28C0D9E4"/>
@@ -492,7 +741,7 @@
       </w:rPr>
     </w:lvl>
   </w:abstractNum>
-  <w:abstractNum w:abstractNumId="3" w15:restartNumberingAfterBreak="0">
+  <w:abstractNum w:abstractNumId="4" w15:restartNumberingAfterBreak="0">
     <w:nsid w:val="23F523B0"/>
     <w:multiLevelType w:val="hybridMultilevel"/>
     <w:tmpl w:val="91D64AC6"/>
@@ -578,7 +827,7 @@
       </w:pPr>
     </w:lvl>
   </w:abstractNum>
-  <w:abstractNum w:abstractNumId="4" w15:restartNumberingAfterBreak="0">
+  <w:abstractNum w:abstractNumId="5" w15:restartNumberingAfterBreak="0">
     <w:nsid w:val="27DF5B94"/>
     <w:multiLevelType w:val="hybridMultilevel"/>
     <w:tmpl w:val="EFC0205C"/>
@@ -691,7 +940,7 @@
       </w:rPr>
     </w:lvl>
   </w:abstractNum>
-  <w:abstractNum w:abstractNumId="5" w15:restartNumberingAfterBreak="0">
+  <w:abstractNum w:abstractNumId="6" w15:restartNumberingAfterBreak="0">
     <w:nsid w:val="2A970B15"/>
     <w:multiLevelType w:val="hybridMultilevel"/>
     <w:tmpl w:val="A192D25A"/>
@@ -804,7 +1053,7 @@
       </w:rPr>
     </w:lvl>
   </w:abstractNum>
-  <w:abstractNum w:abstractNumId="6" w15:restartNumberingAfterBreak="0">
+  <w:abstractNum w:abstractNumId="7" w15:restartNumberingAfterBreak="0">
     <w:nsid w:val="546270D4"/>
     <w:multiLevelType w:val="hybridMultilevel"/>
     <w:tmpl w:val="92483EF6"/>
@@ -917,7 +1166,7 @@
       </w:rPr>
     </w:lvl>
   </w:abstractNum>
-  <w:abstractNum w:abstractNumId="7" w15:restartNumberingAfterBreak="0">
+  <w:abstractNum w:abstractNumId="8" w15:restartNumberingAfterBreak="0">
     <w:nsid w:val="7E9E4AF2"/>
     <w:multiLevelType w:val="hybridMultilevel"/>
     <w:tmpl w:val="D8688B18"/>
@@ -1031,28 +1280,31 @@
     </w:lvl>
   </w:abstractNum>
   <w:num w:numId="1">
+    <w:abstractNumId w:val="2"/>
+  </w:num>
+  <w:num w:numId="2">
+    <w:abstractNumId w:val="7"/>
+  </w:num>
+  <w:num w:numId="3">
+    <w:abstractNumId w:val="6"/>
+  </w:num>
+  <w:num w:numId="4">
+    <w:abstractNumId w:val="8"/>
+  </w:num>
+  <w:num w:numId="5">
+    <w:abstractNumId w:val="5"/>
+  </w:num>
+  <w:num w:numId="6">
+    <w:abstractNumId w:val="3"/>
+  </w:num>
+  <w:num w:numId="7">
     <w:abstractNumId w:val="1"/>
   </w:num>
-  <w:num w:numId="2">
-    <w:abstractNumId w:val="6"/>
-  </w:num>
-  <w:num w:numId="3">
-    <w:abstractNumId w:val="5"/>
-  </w:num>
-  <w:num w:numId="4">
-    <w:abstractNumId w:val="7"/>
-  </w:num>
-  <w:num w:numId="5">
+  <w:num w:numId="8">
     <w:abstractNumId w:val="4"/>
   </w:num>
-  <w:num w:numId="6">
-    <w:abstractNumId w:val="2"/>
-  </w:num>
-  <w:num w:numId="7">
+  <w:num w:numId="9">
     <w:abstractNumId w:val="0"/>
-  </w:num>
-  <w:num w:numId="8">
-    <w:abstractNumId w:val="3"/>
   </w:num>
 </w:numbering>
 </file>
@@ -1451,6 +1703,49 @@
     <w:name w:val="Normal"/>
     <w:qFormat/>
   </w:style>
+  <w:style w:type="paragraph" w:styleId="Heading1">
+    <w:name w:val="heading 1"/>
+    <w:basedOn w:val="Normal"/>
+    <w:next w:val="Normal"/>
+    <w:link w:val="Heading1Char"/>
+    <w:uiPriority w:val="9"/>
+    <w:qFormat/>
+    <w:rsid w:val="00E43A4A"/>
+    <w:pPr>
+      <w:keepNext/>
+      <w:keepLines/>
+      <w:spacing w:before="240" w:after="0"/>
+      <w:outlineLvl w:val="0"/>
+    </w:pPr>
+    <w:rPr>
+      <w:rFonts w:asciiTheme="majorHAnsi" w:eastAsiaTheme="majorEastAsia" w:hAnsiTheme="majorHAnsi" w:cstheme="majorBidi"/>
+      <w:color w:val="2E74B5" w:themeColor="accent1" w:themeShade="BF"/>
+      <w:sz w:val="32"/>
+      <w:szCs w:val="32"/>
+    </w:rPr>
+  </w:style>
+  <w:style w:type="paragraph" w:styleId="Heading2">
+    <w:name w:val="heading 2"/>
+    <w:basedOn w:val="Normal"/>
+    <w:next w:val="Normal"/>
+    <w:link w:val="Heading2Char"/>
+    <w:uiPriority w:val="9"/>
+    <w:unhideWhenUsed/>
+    <w:qFormat/>
+    <w:rsid w:val="00E43A4A"/>
+    <w:pPr>
+      <w:keepNext/>
+      <w:keepLines/>
+      <w:spacing w:before="40" w:after="0"/>
+      <w:outlineLvl w:val="1"/>
+    </w:pPr>
+    <w:rPr>
+      <w:rFonts w:asciiTheme="majorHAnsi" w:eastAsiaTheme="majorEastAsia" w:hAnsiTheme="majorHAnsi" w:cstheme="majorBidi"/>
+      <w:color w:val="2E74B5" w:themeColor="accent1" w:themeShade="BF"/>
+      <w:sz w:val="26"/>
+      <w:szCs w:val="26"/>
+    </w:rPr>
+  </w:style>
   <w:style w:type="character" w:default="1" w:styleId="DefaultParagraphFont">
     <w:name w:val="Default Paragraph Font"/>
     <w:uiPriority w:val="1"/>
@@ -1488,6 +1783,32 @@
       <w:ind w:left="720"/>
       <w:contextualSpacing/>
     </w:pPr>
+  </w:style>
+  <w:style w:type="character" w:customStyle="1" w:styleId="Heading1Char">
+    <w:name w:val="Heading 1 Char"/>
+    <w:basedOn w:val="DefaultParagraphFont"/>
+    <w:link w:val="Heading1"/>
+    <w:uiPriority w:val="9"/>
+    <w:rsid w:val="00E43A4A"/>
+    <w:rPr>
+      <w:rFonts w:asciiTheme="majorHAnsi" w:eastAsiaTheme="majorEastAsia" w:hAnsiTheme="majorHAnsi" w:cstheme="majorBidi"/>
+      <w:color w:val="2E74B5" w:themeColor="accent1" w:themeShade="BF"/>
+      <w:sz w:val="32"/>
+      <w:szCs w:val="32"/>
+    </w:rPr>
+  </w:style>
+  <w:style w:type="character" w:customStyle="1" w:styleId="Heading2Char">
+    <w:name w:val="Heading 2 Char"/>
+    <w:basedOn w:val="DefaultParagraphFont"/>
+    <w:link w:val="Heading2"/>
+    <w:uiPriority w:val="9"/>
+    <w:rsid w:val="00E43A4A"/>
+    <w:rPr>
+      <w:rFonts w:asciiTheme="majorHAnsi" w:eastAsiaTheme="majorEastAsia" w:hAnsiTheme="majorHAnsi" w:cstheme="majorBidi"/>
+      <w:color w:val="2E74B5" w:themeColor="accent1" w:themeShade="BF"/>
+      <w:sz w:val="26"/>
+      <w:szCs w:val="26"/>
+    </w:rPr>
   </w:style>
 </w:styles>
 </file>

</xml_diff>